<commit_message>
9ème mise a jour
</commit_message>
<xml_diff>
--- a/La fiche technique pour créer un labyrinthe simple.docx
+++ b/La fiche technique pour créer un labyrinthe simple.docx
@@ -71,7 +71,6 @@
       </w:r>
     </w:p>
     <w:p>
-      <w:bookmarkStart w:id="0" w:name="_GoBack"/>
       <w:r>
         <w:t>{</w:t>
       </w:r>
@@ -141,7 +140,6 @@
         <w:t>}</w:t>
       </w:r>
     </w:p>
-    <w:bookmarkEnd w:id="0"/>
     <w:p>
       <w:r>
         <w:t>2.2 Faire une méthode pour récupérer la liste des chemins</w:t>
@@ -408,6 +406,12 @@
       </w:r>
       <w:proofErr w:type="spellEnd"/>
       <w:proofErr w:type="gramEnd"/>
+    </w:p>
+    <w:p/>
+    <w:p/>
+    <w:p>
+      <w:bookmarkStart w:id="0" w:name="_GoBack"/>
+      <w:bookmarkEnd w:id="0"/>
     </w:p>
     <w:sectPr>
       <w:pgSz w:w="11906" w:h="16838"/>

</xml_diff>